<commit_message>
Petites modifications dans le doc sur le cycle de vie des manoeuvres.
</commit_message>
<xml_diff>
--- a/docs/Cycle de vie d’une manœuvre.docx
+++ b/docs/Cycle de vie d’une manœuvre.docx
@@ -6,8 +6,6 @@
       <w:pPr>
         <w:pStyle w:val="Titre"/>
       </w:pPr>
-      <w:bookmarkStart w:id="0" w:name="_GoBack"/>
-      <w:bookmarkEnd w:id="0"/>
       <w:r>
         <w:t>Cycle de vie d’une manœuvre</w:t>
       </w:r>
@@ -43,7 +41,7 @@
           <v:shape id="_x0000_i1025" type="#_x0000_t75" style="width:535.5pt;height:369.75pt" o:ole="">
             <v:imagedata r:id="rId6" o:title=""/>
           </v:shape>
-          <o:OLEObject Type="Embed" ProgID="Visio.Drawing.11" ShapeID="_x0000_i1025" DrawAspect="Content" ObjectID="_1459777002" r:id="rId7"/>
+          <o:OLEObject Type="Embed" ProgID="Visio.Drawing.11" ShapeID="_x0000_i1025" DrawAspect="Content" ObjectID="_1459834240" r:id="rId7"/>
         </w:object>
       </w:r>
     </w:p>
@@ -52,319 +50,52 @@
         <w:t>Six états permettent de représenter la vie d’une manœuvre</w:t>
       </w:r>
       <w:r>
-        <w:t>, les transitions représentent les actions de l’utilisateur : noir, les actions du end user et rouge/vert, celle de l’opérateur Paparazzi.</w:t>
+        <w:t xml:space="preserve">, les transitions représentent les actions de l’utilisateur : noir, les actions du </w:t>
+      </w:r>
+      <w:r>
+        <w:rPr>
+          <w:i/>
+        </w:rPr>
+        <w:t>end user</w:t>
+      </w:r>
+      <w:r>
+        <w:t xml:space="preserve"> et rouge/vert, celle de l’opérateur Paparazzi.</w:t>
       </w:r>
     </w:p>
-    <w:tbl>
-      <w:tblPr>
-        <w:tblStyle w:val="Grilledutableau"/>
-        <w:tblW w:w="0" w:type="auto"/>
-        <w:jc w:val="center"/>
-        <w:tblInd w:w="392" w:type="dxa"/>
-        <w:tblLook w:val="04A0" w:firstRow="1" w:lastRow="0" w:firstColumn="1" w:lastColumn="0" w:noHBand="0" w:noVBand="1"/>
-      </w:tblPr>
-      <w:tblGrid>
-        <w:gridCol w:w="2438"/>
-        <w:gridCol w:w="7344"/>
-      </w:tblGrid>
-      <w:tr>
-        <w:trPr>
-          <w:jc w:val="center"/>
-        </w:trPr>
-        <w:tc>
-          <w:tcPr>
-            <w:tcW w:w="2438" w:type="dxa"/>
-          </w:tcPr>
-          <w:p>
-            <w:r>
-              <w:t>DRAWN</w:t>
-            </w:r>
-          </w:p>
-        </w:tc>
-        <w:tc>
-          <w:tcPr>
-            <w:tcW w:w="7344" w:type="dxa"/>
-          </w:tcPr>
-          <w:p>
-            <w:r>
-              <w:t xml:space="preserve">La manœuvre est présente sur la table tactile mais non encore transmise à l’opérateur Paparazzi (IHM Veto). </w:t>
-            </w:r>
-            <w:r>
-              <w:t>Quatre</w:t>
-            </w:r>
-            <w:r>
-              <w:t xml:space="preserve"> transitions sont possibles :</w:t>
-            </w:r>
-          </w:p>
-          <w:p>
-            <w:pPr>
-              <w:pStyle w:val="Paragraphedeliste"/>
-              <w:numPr>
-                <w:ilvl w:val="0"/>
-                <w:numId w:val="2"/>
-              </w:numPr>
-            </w:pPr>
-            <w:r>
-              <w:rPr>
-                <w:i/>
-              </w:rPr>
-              <w:t>transmission</w:t>
-            </w:r>
-            <w:r>
-              <w:t xml:space="preserve"> : transmission pour information à l’opérateur Paparazzi. État suivant : </w:t>
-            </w:r>
-            <w:r>
-              <w:rPr>
-                <w:i/>
-              </w:rPr>
-              <w:t>PENDING</w:t>
-            </w:r>
-            <w:r>
-              <w:t>.</w:t>
-            </w:r>
-          </w:p>
-          <w:p>
-            <w:pPr>
-              <w:pStyle w:val="Paragraphedeliste"/>
-              <w:numPr>
-                <w:ilvl w:val="0"/>
-                <w:numId w:val="2"/>
-              </w:numPr>
-            </w:pPr>
-            <w:r>
-              <w:rPr>
-                <w:i/>
-              </w:rPr>
-              <w:t>change</w:t>
-            </w:r>
-            <w:r>
-              <w:t> :  modification de la manœuvre</w:t>
-            </w:r>
-            <w:r>
-              <w:t xml:space="preserve"> par le end user</w:t>
-            </w:r>
-            <w:r>
-              <w:t xml:space="preserve"> (déplacement, changement de taille, etc.). Cette transition ne change pas l’état.</w:t>
-            </w:r>
-          </w:p>
-          <w:p>
-            <w:pPr>
-              <w:pStyle w:val="Paragraphedeliste"/>
-              <w:numPr>
-                <w:ilvl w:val="0"/>
-                <w:numId w:val="2"/>
-              </w:numPr>
-            </w:pPr>
-            <w:r>
-              <w:rPr>
-                <w:i/>
-              </w:rPr>
-              <w:t>ask execution </w:t>
-            </w:r>
-            <w:r>
-              <w:t>:</w:t>
-            </w:r>
-            <w:r>
-              <w:t xml:space="preserve"> demande d’exécution de la manœuvre par le end user auprès de l’opérateur Paparazzi. État suivant </w:t>
-            </w:r>
-            <w:r>
-              <w:rPr>
-                <w:i/>
-              </w:rPr>
-              <w:t>EXECUTION_REQUESTED</w:t>
-            </w:r>
-            <w:r>
-              <w:t>.</w:t>
-            </w:r>
-          </w:p>
-          <w:p>
-            <w:pPr>
-              <w:pStyle w:val="Paragraphedeliste"/>
-              <w:numPr>
-                <w:ilvl w:val="0"/>
-                <w:numId w:val="2"/>
-              </w:numPr>
-            </w:pPr>
-            <w:r>
-              <w:rPr>
-                <w:i/>
-              </w:rPr>
-              <w:t>delete </w:t>
-            </w:r>
-            <w:r>
-              <w:t>:</w:t>
-            </w:r>
-            <w:r>
-              <w:t xml:space="preserve"> effacement de la manœuvre.</w:t>
-            </w:r>
-          </w:p>
-        </w:tc>
-      </w:tr>
-      <w:tr>
-        <w:trPr>
-          <w:jc w:val="center"/>
-        </w:trPr>
-        <w:tc>
-          <w:tcPr>
-            <w:tcW w:w="2438" w:type="dxa"/>
-          </w:tcPr>
-          <w:p>
-            <w:r>
-              <w:t>PENDING</w:t>
-            </w:r>
-          </w:p>
-        </w:tc>
-        <w:tc>
-          <w:tcPr>
-            <w:tcW w:w="7344" w:type="dxa"/>
-          </w:tcPr>
-          <w:p>
-            <w:r>
-              <w:t xml:space="preserve">La manœuvre a été transmise à l’opérateur Paparazzi pour information. Cet état est peu différent de l’état </w:t>
-            </w:r>
-            <w:r>
-              <w:rPr>
-                <w:i/>
-              </w:rPr>
-              <w:t>DRAWN</w:t>
-            </w:r>
-            <w:r>
-              <w:t xml:space="preserve">. </w:t>
-            </w:r>
-            <w:r>
-              <w:t>Trois</w:t>
-            </w:r>
-            <w:r>
-              <w:t xml:space="preserve"> transitions possibles :</w:t>
-            </w:r>
-          </w:p>
-          <w:p>
-            <w:pPr>
-              <w:pStyle w:val="Paragraphedeliste"/>
-              <w:numPr>
-                <w:ilvl w:val="0"/>
-                <w:numId w:val="3"/>
-              </w:numPr>
-            </w:pPr>
-            <w:r>
-              <w:rPr>
-                <w:i/>
-              </w:rPr>
-              <w:t>change</w:t>
-            </w:r>
-            <w:r>
-              <w:t> </w:t>
-            </w:r>
-            <w:proofErr w:type="gramStart"/>
-            <w:r>
-              <w:t>:  modification</w:t>
-            </w:r>
-            <w:proofErr w:type="gramEnd"/>
-            <w:r>
-              <w:t xml:space="preserve"> de la manœuvre</w:t>
-            </w:r>
-            <w:r>
-              <w:t xml:space="preserve"> par le end user. L’état suivant redevient </w:t>
-            </w:r>
-            <w:r>
-              <w:rPr>
-                <w:i/>
-              </w:rPr>
-              <w:t>DRAWN</w:t>
-            </w:r>
-            <w:r>
-              <w:t> : la manœuvre est alors supprimée de l’IHM Veto (la précédente représentation est devenue obsolète).</w:t>
-            </w:r>
-          </w:p>
-          <w:p>
-            <w:pPr>
-              <w:pStyle w:val="Paragraphedeliste"/>
-              <w:numPr>
-                <w:ilvl w:val="0"/>
-                <w:numId w:val="3"/>
-              </w:numPr>
-            </w:pPr>
-            <w:r>
-              <w:rPr>
-                <w:i/>
-              </w:rPr>
-              <w:t>refusal </w:t>
-            </w:r>
-            <w:r>
-              <w:t>:</w:t>
-            </w:r>
-            <w:r>
-              <w:t xml:space="preserve"> refus de la manœuvre par l’opérateur Paparazzi </w:t>
-            </w:r>
-            <w:r>
-              <w:rPr>
-                <w:highlight w:val="yellow"/>
-              </w:rPr>
-              <w:t>(à confirmer)</w:t>
-            </w:r>
-            <w:r>
-              <w:t>.</w:t>
-            </w:r>
-            <w:r>
-              <w:t xml:space="preserve"> État suivant : </w:t>
-            </w:r>
-            <w:r>
-              <w:rPr>
-                <w:i/>
-              </w:rPr>
-              <w:t>TO_BE_MODIFIED</w:t>
-            </w:r>
-            <w:r>
-              <w:t>.</w:t>
-            </w:r>
-          </w:p>
-          <w:p>
-            <w:pPr>
-              <w:pStyle w:val="Paragraphedeliste"/>
-              <w:numPr>
-                <w:ilvl w:val="0"/>
-                <w:numId w:val="3"/>
-              </w:numPr>
-            </w:pPr>
-            <w:r>
-              <w:rPr>
-                <w:i/>
-              </w:rPr>
-              <w:t>ask execution </w:t>
-            </w:r>
-            <w:r>
-              <w:t>:</w:t>
-            </w:r>
-            <w:r>
-              <w:t xml:space="preserve"> </w:t>
-            </w:r>
-            <w:r>
-              <w:t xml:space="preserve">demande d’exécution de la manœuvre par </w:t>
-            </w:r>
-            <w:proofErr w:type="gramStart"/>
-            <w:r>
-              <w:t>le end user</w:t>
-            </w:r>
-            <w:proofErr w:type="gramEnd"/>
-            <w:r>
-              <w:t xml:space="preserve"> auprès de l’</w:t>
-            </w:r>
-            <w:r>
-              <w:t xml:space="preserve">opérateur Paparazzi. État suivant </w:t>
-            </w:r>
-            <w:r>
-              <w:rPr>
-                <w:i/>
-              </w:rPr>
-              <w:t>EXECUTION_REQUESTED</w:t>
-            </w:r>
-            <w:r>
-              <w:t>.</w:t>
-            </w:r>
-          </w:p>
-        </w:tc>
-      </w:tr>
-    </w:tbl>
+    <w:p>
+      <w:r>
+        <w:t xml:space="preserve">Note : la transition </w:t>
+      </w:r>
+      <w:proofErr w:type="spellStart"/>
+      <w:r>
+        <w:rPr>
+          <w:i/>
+        </w:rPr>
+        <w:t>refusal</w:t>
+      </w:r>
+      <w:proofErr w:type="spellEnd"/>
+      <w:r>
+        <w:t xml:space="preserve"> à partir de l’état </w:t>
+      </w:r>
+      <w:r>
+        <w:rPr>
+          <w:i/>
+        </w:rPr>
+        <w:t>PENDING</w:t>
+      </w:r>
+      <w:r>
+        <w:t xml:space="preserve"> vers l’état </w:t>
+      </w:r>
+      <w:r>
+        <w:rPr>
+          <w:i/>
+        </w:rPr>
+        <w:t>TO_BE_MODIFIED</w:t>
+      </w:r>
+      <w:r>
+        <w:t xml:space="preserve"> est en pointillé, elle n’est peut-être pas nécessaire et doit être discutée.</w:t>
+      </w:r>
+    </w:p>
     <w:p>
       <w:r>
         <w:br w:type="page"/>
@@ -393,7 +124,7 @@
           <w:p>
             <w:r>
               <w:lastRenderedPageBreak/>
-              <w:t>TO_BE_MODIFIED</w:t>
+              <w:t>DRAWN</w:t>
             </w:r>
           </w:p>
         </w:tc>
@@ -403,7 +134,13 @@
           </w:tcPr>
           <w:p>
             <w:r>
-              <w:t>La manœuvre a été refusée (soit après l’état PENDING soit après l’état EXECUTION_REQUESTED) et doit être modifiée par le end user. Deux transitions possibles :</w:t>
+              <w:t xml:space="preserve">La manœuvre est présente sur la table tactile mais non encore transmise à l’opérateur Paparazzi (IHM Veto). </w:t>
+            </w:r>
+            <w:r>
+              <w:t>Quatre</w:t>
+            </w:r>
+            <w:r>
+              <w:t xml:space="preserve"> transitions sont possibles :</w:t>
             </w:r>
           </w:p>
           <w:p>
@@ -411,17 +148,26 @@
               <w:pStyle w:val="Paragraphedeliste"/>
               <w:numPr>
                 <w:ilvl w:val="0"/>
-                <w:numId w:val="4"/>
+                <w:numId w:val="2"/>
               </w:numPr>
             </w:pPr>
             <w:r>
               <w:rPr>
                 <w:i/>
               </w:rPr>
-              <w:t>change</w:t>
-            </w:r>
-            <w:r>
-              <w:t> :  modification de la manœuvre par le end user. L’état suivant redevient DRAWN : la manœuvre est alors supprimée de l’IHM Veto (la précédente représentation est devenue obsolète).</w:t>
+              <w:t>transmission</w:t>
+            </w:r>
+            <w:r>
+              <w:t xml:space="preserve"> : transmission pour information à l’opérateur Paparazzi. État suivant : </w:t>
+            </w:r>
+            <w:r>
+              <w:rPr>
+                <w:i/>
+              </w:rPr>
+              <w:t>PENDING</w:t>
+            </w:r>
+            <w:r>
+              <w:t>.</w:t>
             </w:r>
           </w:p>
           <w:p>
@@ -429,7 +175,89 @@
               <w:pStyle w:val="Paragraphedeliste"/>
               <w:numPr>
                 <w:ilvl w:val="0"/>
-                <w:numId w:val="4"/>
+                <w:numId w:val="2"/>
+              </w:numPr>
+            </w:pPr>
+            <w:r>
+              <w:rPr>
+                <w:i/>
+              </w:rPr>
+              <w:t>change</w:t>
+            </w:r>
+            <w:r>
+              <w:t> </w:t>
+            </w:r>
+            <w:proofErr w:type="gramStart"/>
+            <w:r>
+              <w:t>:  modification</w:t>
+            </w:r>
+            <w:proofErr w:type="gramEnd"/>
+            <w:r>
+              <w:t xml:space="preserve"> de la manœuvre</w:t>
+            </w:r>
+            <w:r>
+              <w:t xml:space="preserve"> par le </w:t>
+            </w:r>
+            <w:r>
+              <w:rPr>
+                <w:i/>
+              </w:rPr>
+              <w:t>end user</w:t>
+            </w:r>
+            <w:r>
+              <w:t xml:space="preserve"> (déplacement, changement de taille, etc.). Cette transition ne change pas l’état.</w:t>
+            </w:r>
+          </w:p>
+          <w:p>
+            <w:pPr>
+              <w:pStyle w:val="Paragraphedeliste"/>
+              <w:numPr>
+                <w:ilvl w:val="0"/>
+                <w:numId w:val="2"/>
+              </w:numPr>
+            </w:pPr>
+            <w:r>
+              <w:rPr>
+                <w:i/>
+              </w:rPr>
+              <w:t>ask execution </w:t>
+            </w:r>
+            <w:r>
+              <w:t>:</w:t>
+            </w:r>
+            <w:r>
+              <w:t xml:space="preserve"> demande d’exécution de la manœuvre par </w:t>
+            </w:r>
+            <w:proofErr w:type="gramStart"/>
+            <w:r>
+              <w:t xml:space="preserve">le </w:t>
+            </w:r>
+            <w:r>
+              <w:rPr>
+                <w:i/>
+              </w:rPr>
+              <w:t>end user</w:t>
+            </w:r>
+            <w:proofErr w:type="gramEnd"/>
+            <w:r>
+              <w:t xml:space="preserve"> auprès de l’opérateur Paparazzi. État suivant </w:t>
+            </w:r>
+            <w:r>
+              <w:rPr>
+                <w:i/>
+              </w:rPr>
+              <w:t>EXECUTION_REQUESTED</w:t>
+            </w:r>
+            <w:r>
+              <w:t>.</w:t>
+            </w:r>
+          </w:p>
+          <w:p>
+            <w:pPr>
+              <w:pStyle w:val="Paragraphedeliste"/>
+              <w:numPr>
+                <w:ilvl w:val="0"/>
+                <w:numId w:val="2"/>
               </w:numPr>
             </w:pPr>
             <w:r>
@@ -457,7 +285,7 @@
           </w:tcPr>
           <w:p>
             <w:r>
-              <w:t>EXECUTION_REQUESTED</w:t>
+              <w:t>PENDING</w:t>
             </w:r>
           </w:p>
         </w:tc>
@@ -467,7 +295,22 @@
           </w:tcPr>
           <w:p>
             <w:r>
-              <w:t>La demande d’exécution a été formulée par le end user : l’opérateur Paparazzi exprime son acceptation ou son refus par deux transitions :</w:t>
+              <w:t xml:space="preserve">La manœuvre a été transmise à l’opérateur Paparazzi pour information. Cet état est peu différent de l’état </w:t>
+            </w:r>
+            <w:r>
+              <w:rPr>
+                <w:i/>
+              </w:rPr>
+              <w:t>DRAWN</w:t>
+            </w:r>
+            <w:r>
+              <w:t xml:space="preserve">. </w:t>
+            </w:r>
+            <w:r>
+              <w:t>Trois</w:t>
+            </w:r>
+            <w:r>
+              <w:t xml:space="preserve"> transitions possibles :</w:t>
             </w:r>
           </w:p>
           <w:p>
@@ -475,29 +318,46 @@
               <w:pStyle w:val="Paragraphedeliste"/>
               <w:numPr>
                 <w:ilvl w:val="0"/>
-                <w:numId w:val="5"/>
+                <w:numId w:val="3"/>
               </w:numPr>
             </w:pPr>
             <w:r>
               <w:rPr>
                 <w:i/>
               </w:rPr>
-              <w:t>refusal </w:t>
-            </w:r>
-            <w:r>
-              <w:t>:</w:t>
-            </w:r>
-            <w:r>
-              <w:t xml:space="preserve"> refus de la manœuvre par l’opérateur Paparazzi. État suivant : </w:t>
-            </w:r>
-            <w:r>
-              <w:rPr>
-                <w:i/>
-              </w:rPr>
-              <w:t>TO_BE_MODIFIED</w:t>
-            </w:r>
-            <w:r>
-              <w:t>.</w:t>
+              <w:t>change</w:t>
+            </w:r>
+            <w:r>
+              <w:t> </w:t>
+            </w:r>
+            <w:proofErr w:type="gramStart"/>
+            <w:r>
+              <w:t>:  modification</w:t>
+            </w:r>
+            <w:proofErr w:type="gramEnd"/>
+            <w:r>
+              <w:t xml:space="preserve"> de la manœuvre</w:t>
+            </w:r>
+            <w:r>
+              <w:t xml:space="preserve"> par le </w:t>
+            </w:r>
+            <w:r>
+              <w:rPr>
+                <w:i/>
+              </w:rPr>
+              <w:t>end user</w:t>
+            </w:r>
+            <w:r>
+              <w:t xml:space="preserve">. L’état suivant redevient </w:t>
+            </w:r>
+            <w:r>
+              <w:rPr>
+                <w:i/>
+              </w:rPr>
+              <w:t>DRAWN</w:t>
+            </w:r>
+            <w:r>
+              <w:t> : la manœuvre est alors supprimée de l’IHM Veto (la précédente représentation est devenue obsolète).</w:t>
             </w:r>
           </w:p>
           <w:p>
@@ -505,26 +365,88 @@
               <w:pStyle w:val="Paragraphedeliste"/>
               <w:numPr>
                 <w:ilvl w:val="0"/>
-                <w:numId w:val="5"/>
+                <w:numId w:val="3"/>
               </w:numPr>
             </w:pPr>
             <w:r>
               <w:rPr>
                 <w:i/>
               </w:rPr>
-              <w:t>approval </w:t>
+              <w:t>refusal </w:t>
             </w:r>
             <w:r>
               <w:t>:</w:t>
             </w:r>
             <w:r>
-              <w:t xml:space="preserve"> acceptation : la manœuvre se met en cours d’exécution. État suivant : </w:t>
-            </w:r>
-            <w:r>
-              <w:rPr>
-                <w:i/>
-              </w:rPr>
-              <w:t>EXECUTION</w:t>
+              <w:t xml:space="preserve"> refus de la manœuvre par l’opérateur Paparazzi </w:t>
+            </w:r>
+            <w:r>
+              <w:rPr>
+                <w:highlight w:val="yellow"/>
+              </w:rPr>
+              <w:t>(à confirmer)</w:t>
+            </w:r>
+            <w:r>
+              <w:t>.</w:t>
+            </w:r>
+            <w:r>
+              <w:t xml:space="preserve"> État suivant : </w:t>
+            </w:r>
+            <w:r>
+              <w:rPr>
+                <w:i/>
+              </w:rPr>
+              <w:t>TO_BE_MODIFIED</w:t>
+            </w:r>
+            <w:r>
+              <w:t>.</w:t>
+            </w:r>
+          </w:p>
+          <w:p>
+            <w:pPr>
+              <w:pStyle w:val="Paragraphedeliste"/>
+              <w:numPr>
+                <w:ilvl w:val="0"/>
+                <w:numId w:val="3"/>
+              </w:numPr>
+            </w:pPr>
+            <w:r>
+              <w:rPr>
+                <w:i/>
+              </w:rPr>
+              <w:t>ask execution </w:t>
+            </w:r>
+            <w:r>
+              <w:t>:</w:t>
+            </w:r>
+            <w:r>
+              <w:t xml:space="preserve"> </w:t>
+            </w:r>
+            <w:r>
+              <w:t xml:space="preserve">demande d’exécution de la manœuvre par </w:t>
+            </w:r>
+            <w:proofErr w:type="gramStart"/>
+            <w:r>
+              <w:t xml:space="preserve">le </w:t>
+            </w:r>
+            <w:r>
+              <w:rPr>
+                <w:i/>
+              </w:rPr>
+              <w:t>end user</w:t>
+            </w:r>
+            <w:proofErr w:type="gramEnd"/>
+            <w:r>
+              <w:t xml:space="preserve"> auprès de l’</w:t>
+            </w:r>
+            <w:r>
+              <w:t xml:space="preserve">opérateur Paparazzi. État suivant </w:t>
+            </w:r>
+            <w:r>
+              <w:rPr>
+                <w:i/>
+              </w:rPr>
+              <w:t>EXECUTION_REQUESTED</w:t>
             </w:r>
             <w:r>
               <w:t>.</w:t>
@@ -542,7 +464,7 @@
           </w:tcPr>
           <w:p>
             <w:r>
-              <w:t>EXECUTION</w:t>
+              <w:t>TO_BE_MODIFIED</w:t>
             </w:r>
           </w:p>
         </w:tc>
@@ -552,7 +474,24 @@
           </w:tcPr>
           <w:p>
             <w:r>
-              <w:t>La manœuvre est en cours d’exécution. Le end user a deux possibilités matérialisées par deux transitions possibles :</w:t>
+              <w:t xml:space="preserve">La manœuvre a été refusée (soit après l’état PENDING soit après l’état EXECUTION_REQUESTED) et doit être modifiée par le </w:t>
+            </w:r>
+            <w:r>
+              <w:rPr>
+                <w:i/>
+              </w:rPr>
+              <w:t xml:space="preserve">end </w:t>
+            </w:r>
+            <w:proofErr w:type="gramStart"/>
+            <w:r>
+              <w:rPr>
+                <w:i/>
+              </w:rPr>
+              <w:t>user</w:t>
+            </w:r>
+            <w:proofErr w:type="gramEnd"/>
+            <w:r>
+              <w:t>. Deux transitions possibles :</w:t>
             </w:r>
           </w:p>
           <w:p>
@@ -560,36 +499,34 @@
               <w:pStyle w:val="Paragraphedeliste"/>
               <w:numPr>
                 <w:ilvl w:val="0"/>
-                <w:numId w:val="6"/>
+                <w:numId w:val="4"/>
               </w:numPr>
             </w:pPr>
             <w:r>
               <w:rPr>
                 <w:i/>
               </w:rPr>
-              <w:t>end execution</w:t>
-            </w:r>
-            <w:r>
-              <w:t xml:space="preserve"> : fin de l’exécution de la manœuvre par la demande (acceptée) de l’exécution d’une autre manœuvre. </w:t>
-            </w:r>
-            <w:r>
-              <w:rPr>
-                <w:rFonts w:ascii="Calibri" w:hAnsi="Calibri"/>
-              </w:rPr>
-              <w:t xml:space="preserve">État suivant : </w:t>
-            </w:r>
-            <w:r>
-              <w:rPr>
-                <w:rFonts w:ascii="Calibri" w:hAnsi="Calibri"/>
-                <w:i/>
-              </w:rPr>
-              <w:t>EXCUTED</w:t>
-            </w:r>
-            <w:r>
-              <w:rPr>
-                <w:rFonts w:ascii="Calibri" w:hAnsi="Calibri"/>
-              </w:rPr>
-              <w:t>.</w:t>
+              <w:t>change</w:t>
+            </w:r>
+            <w:r>
+              <w:t> </w:t>
+            </w:r>
+            <w:proofErr w:type="gramStart"/>
+            <w:r>
+              <w:t>:  modification</w:t>
+            </w:r>
+            <w:proofErr w:type="gramEnd"/>
+            <w:r>
+              <w:t xml:space="preserve"> de la manœuvre par le </w:t>
+            </w:r>
+            <w:r>
+              <w:rPr>
+                <w:i/>
+              </w:rPr>
+              <w:t>end user</w:t>
+            </w:r>
+            <w:r>
+              <w:t>. L’état suivant redevient DRAWN : la manœuvre est alors supprimée de l’IHM Veto (la précédente représentation est devenue obsolète).</w:t>
             </w:r>
           </w:p>
           <w:p>
@@ -597,7 +534,7 @@
               <w:pStyle w:val="Paragraphedeliste"/>
               <w:numPr>
                 <w:ilvl w:val="0"/>
-                <w:numId w:val="6"/>
+                <w:numId w:val="4"/>
               </w:numPr>
             </w:pPr>
             <w:r>
@@ -610,13 +547,7 @@
               <w:t>:</w:t>
             </w:r>
             <w:r>
-              <w:t xml:space="preserve"> effacement de la manœuvre. </w:t>
-            </w:r>
-            <w:r>
-              <w:rPr>
-                <w:highlight w:val="yellow"/>
-              </w:rPr>
-              <w:t>Conduite à tenir dans ce cas ?</w:t>
+              <w:t xml:space="preserve"> effacement de la manœuvre.</w:t>
             </w:r>
           </w:p>
         </w:tc>
@@ -631,6 +562,217 @@
           </w:tcPr>
           <w:p>
             <w:r>
+              <w:t>EXECUTION_REQUESTED</w:t>
+            </w:r>
+          </w:p>
+        </w:tc>
+        <w:tc>
+          <w:tcPr>
+            <w:tcW w:w="7344" w:type="dxa"/>
+          </w:tcPr>
+          <w:p>
+            <w:r>
+              <w:t xml:space="preserve">La demande d’exécution a été formulée par le </w:t>
+            </w:r>
+            <w:r>
+              <w:rPr>
+                <w:i/>
+              </w:rPr>
+              <w:t xml:space="preserve">end </w:t>
+            </w:r>
+            <w:proofErr w:type="gramStart"/>
+            <w:r>
+              <w:rPr>
+                <w:i/>
+              </w:rPr>
+              <w:t>user</w:t>
+            </w:r>
+            <w:proofErr w:type="gramEnd"/>
+            <w:r>
+              <w:t> : l’opérateur Paparazzi exprime son acceptation ou son refus par deux transitions :</w:t>
+            </w:r>
+          </w:p>
+          <w:p>
+            <w:pPr>
+              <w:pStyle w:val="Paragraphedeliste"/>
+              <w:numPr>
+                <w:ilvl w:val="0"/>
+                <w:numId w:val="5"/>
+              </w:numPr>
+            </w:pPr>
+            <w:r>
+              <w:rPr>
+                <w:i/>
+              </w:rPr>
+              <w:t>refusal </w:t>
+            </w:r>
+            <w:r>
+              <w:t>:</w:t>
+            </w:r>
+            <w:r>
+              <w:t xml:space="preserve"> refus de la manœuvre par l’opérateur Paparazzi. État suivant : </w:t>
+            </w:r>
+            <w:r>
+              <w:rPr>
+                <w:i/>
+              </w:rPr>
+              <w:t>TO_BE_MODIFIED</w:t>
+            </w:r>
+            <w:r>
+              <w:t>.</w:t>
+            </w:r>
+          </w:p>
+          <w:p>
+            <w:pPr>
+              <w:pStyle w:val="Paragraphedeliste"/>
+              <w:numPr>
+                <w:ilvl w:val="0"/>
+                <w:numId w:val="5"/>
+              </w:numPr>
+            </w:pPr>
+            <w:r>
+              <w:rPr>
+                <w:i/>
+              </w:rPr>
+              <w:t>approval </w:t>
+            </w:r>
+            <w:r>
+              <w:t>:</w:t>
+            </w:r>
+            <w:r>
+              <w:t xml:space="preserve"> acceptation, </w:t>
+            </w:r>
+            <w:r>
+              <w:t xml:space="preserve">la manœuvre se met en cours d’exécution. État suivant : </w:t>
+            </w:r>
+            <w:r>
+              <w:rPr>
+                <w:i/>
+              </w:rPr>
+              <w:t>EXECUTION</w:t>
+            </w:r>
+            <w:r>
+              <w:t>.</w:t>
+            </w:r>
+          </w:p>
+        </w:tc>
+      </w:tr>
+      <w:tr>
+        <w:trPr>
+          <w:jc w:val="center"/>
+        </w:trPr>
+        <w:tc>
+          <w:tcPr>
+            <w:tcW w:w="2438" w:type="dxa"/>
+          </w:tcPr>
+          <w:p>
+            <w:r>
+              <w:t>EXECUTION</w:t>
+            </w:r>
+          </w:p>
+        </w:tc>
+        <w:tc>
+          <w:tcPr>
+            <w:tcW w:w="7344" w:type="dxa"/>
+          </w:tcPr>
+          <w:p>
+            <w:r>
+              <w:t xml:space="preserve">La manœuvre est en cours d’exécution. Le </w:t>
+            </w:r>
+            <w:r>
+              <w:rPr>
+                <w:i/>
+              </w:rPr>
+              <w:t xml:space="preserve">end </w:t>
+            </w:r>
+            <w:proofErr w:type="gramStart"/>
+            <w:r>
+              <w:rPr>
+                <w:i/>
+              </w:rPr>
+              <w:t>user</w:t>
+            </w:r>
+            <w:proofErr w:type="gramEnd"/>
+            <w:r>
+              <w:t xml:space="preserve"> a deux possibilités matérialisées par deux transitions possibles :</w:t>
+            </w:r>
+          </w:p>
+          <w:p>
+            <w:pPr>
+              <w:pStyle w:val="Paragraphedeliste"/>
+              <w:numPr>
+                <w:ilvl w:val="0"/>
+                <w:numId w:val="6"/>
+              </w:numPr>
+            </w:pPr>
+            <w:r>
+              <w:rPr>
+                <w:i/>
+              </w:rPr>
+              <w:t>end execution</w:t>
+            </w:r>
+            <w:r>
+              <w:t xml:space="preserve"> : fin de l’exécution de la manœuvre par la demande (acceptée) de l’exécution d’une autre manœuvre. </w:t>
+            </w:r>
+            <w:r>
+              <w:rPr>
+                <w:rFonts w:ascii="Calibri" w:hAnsi="Calibri"/>
+              </w:rPr>
+              <w:t xml:space="preserve">État suivant : </w:t>
+            </w:r>
+            <w:r>
+              <w:rPr>
+                <w:rFonts w:ascii="Calibri" w:hAnsi="Calibri"/>
+                <w:i/>
+              </w:rPr>
+              <w:t>EXCUTED</w:t>
+            </w:r>
+            <w:r>
+              <w:rPr>
+                <w:rFonts w:ascii="Calibri" w:hAnsi="Calibri"/>
+              </w:rPr>
+              <w:t>.</w:t>
+            </w:r>
+          </w:p>
+          <w:p>
+            <w:pPr>
+              <w:pStyle w:val="Paragraphedeliste"/>
+              <w:numPr>
+                <w:ilvl w:val="0"/>
+                <w:numId w:val="6"/>
+              </w:numPr>
+            </w:pPr>
+            <w:r>
+              <w:rPr>
+                <w:i/>
+              </w:rPr>
+              <w:t>delete </w:t>
+            </w:r>
+            <w:r>
+              <w:t>:</w:t>
+            </w:r>
+            <w:r>
+              <w:t xml:space="preserve"> effacement de la manœuvre. </w:t>
+            </w:r>
+            <w:r>
+              <w:rPr>
+                <w:highlight w:val="yellow"/>
+              </w:rPr>
+              <w:t>Conduite à tenir dans ce cas ?</w:t>
+            </w:r>
+          </w:p>
+        </w:tc>
+      </w:tr>
+      <w:tr>
+        <w:trPr>
+          <w:jc w:val="center"/>
+        </w:trPr>
+        <w:tc>
+          <w:tcPr>
+            <w:tcW w:w="2438" w:type="dxa"/>
+          </w:tcPr>
+          <w:p>
+            <w:r>
               <w:t>E</w:t>
             </w:r>
             <w:r>
@@ -718,7 +860,13 @@
             </w:r>
             <w:proofErr w:type="gramStart"/>
             <w:r>
-              <w:t>le end user</w:t>
+              <w:t xml:space="preserve">le </w:t>
+            </w:r>
+            <w:r>
+              <w:rPr>
+                <w:i/>
+              </w:rPr>
+              <w:t>end user</w:t>
             </w:r>
             <w:proofErr w:type="gramEnd"/>
             <w:r>
@@ -763,7 +911,16 @@
               <w:t xml:space="preserve"> l’optique d’une nouvelle exécution, </w:t>
             </w:r>
             <w:r>
-              <w:t xml:space="preserve">modification de la manœuvre par le end user. L’état suivant redevient </w:t>
+              <w:t xml:space="preserve">modification de la manœuvre par le </w:t>
+            </w:r>
+            <w:r>
+              <w:rPr>
+                <w:i/>
+              </w:rPr>
+              <w:t>end user</w:t>
+            </w:r>
+            <w:r>
+              <w:t xml:space="preserve">. L’état suivant redevient </w:t>
             </w:r>
             <w:r>
               <w:rPr>
@@ -808,6 +965,232 @@
       </w:tr>
     </w:tbl>
     <w:p/>
+    <w:tbl>
+      <w:tblPr>
+        <w:tblStyle w:val="Grilledutableau"/>
+        <w:tblW w:w="0" w:type="auto"/>
+        <w:jc w:val="center"/>
+        <w:tblLook w:val="04A0" w:firstRow="1" w:lastRow="0" w:firstColumn="1" w:lastColumn="0" w:noHBand="0" w:noVBand="1"/>
+      </w:tblPr>
+      <w:tblGrid>
+        <w:gridCol w:w="3402"/>
+        <w:gridCol w:w="3402"/>
+        <w:gridCol w:w="3511"/>
+      </w:tblGrid>
+      <w:tr>
+        <w:trPr>
+          <w:jc w:val="center"/>
+        </w:trPr>
+        <w:tc>
+          <w:tcPr>
+            <w:tcW w:w="3402" w:type="dxa"/>
+          </w:tcPr>
+          <w:p>
+            <w:r>
+              <w:t xml:space="preserve">États où seules des actions du </w:t>
+            </w:r>
+            <w:r>
+              <w:rPr>
+                <w:i/>
+              </w:rPr>
+              <w:t>end user</w:t>
+            </w:r>
+            <w:r>
+              <w:t xml:space="preserve"> sont possibles :</w:t>
+            </w:r>
+          </w:p>
+          <w:p>
+            <w:pPr>
+              <w:pStyle w:val="Paragraphedeliste"/>
+              <w:numPr>
+                <w:ilvl w:val="0"/>
+                <w:numId w:val="10"/>
+              </w:numPr>
+              <w:rPr>
+                <w:i/>
+              </w:rPr>
+            </w:pPr>
+            <w:r>
+              <w:rPr>
+                <w:i/>
+              </w:rPr>
+              <w:t>DRAWN</w:t>
+            </w:r>
+          </w:p>
+          <w:p>
+            <w:pPr>
+              <w:pStyle w:val="Paragraphedeliste"/>
+              <w:numPr>
+                <w:ilvl w:val="0"/>
+                <w:numId w:val="10"/>
+              </w:numPr>
+              <w:rPr>
+                <w:i/>
+              </w:rPr>
+            </w:pPr>
+            <w:r>
+              <w:rPr>
+                <w:i/>
+              </w:rPr>
+              <w:t>TO_BE_MODIFIED</w:t>
+            </w:r>
+          </w:p>
+          <w:p>
+            <w:pPr>
+              <w:pStyle w:val="Paragraphedeliste"/>
+              <w:numPr>
+                <w:ilvl w:val="0"/>
+                <w:numId w:val="10"/>
+              </w:numPr>
+              <w:rPr>
+                <w:i/>
+              </w:rPr>
+            </w:pPr>
+            <w:r>
+              <w:rPr>
+                <w:i/>
+              </w:rPr>
+              <w:t>EXECUTION</w:t>
+            </w:r>
+          </w:p>
+          <w:p>
+            <w:pPr>
+              <w:pStyle w:val="Paragraphedeliste"/>
+              <w:numPr>
+                <w:ilvl w:val="0"/>
+                <w:numId w:val="10"/>
+              </w:numPr>
+              <w:rPr>
+                <w:i/>
+              </w:rPr>
+            </w:pPr>
+            <w:r>
+              <w:rPr>
+                <w:i/>
+              </w:rPr>
+              <w:t>EXECUTED</w:t>
+            </w:r>
+          </w:p>
+        </w:tc>
+        <w:tc>
+          <w:tcPr>
+            <w:tcW w:w="3402" w:type="dxa"/>
+          </w:tcPr>
+          <w:p>
+            <w:r>
+              <w:t xml:space="preserve">État ou seules des actions de l’opérateur Paparazzi </w:t>
+            </w:r>
+            <w:r>
+              <w:t xml:space="preserve">ou du </w:t>
+            </w:r>
+            <w:r>
+              <w:rPr>
+                <w:i/>
+              </w:rPr>
+              <w:t xml:space="preserve">end </w:t>
+            </w:r>
+            <w:proofErr w:type="gramStart"/>
+            <w:r>
+              <w:rPr>
+                <w:i/>
+              </w:rPr>
+              <w:t>user</w:t>
+            </w:r>
+            <w:proofErr w:type="gramEnd"/>
+            <w:r>
+              <w:t xml:space="preserve"> </w:t>
+            </w:r>
+            <w:r>
+              <w:t>sont possibles :</w:t>
+            </w:r>
+          </w:p>
+          <w:p>
+            <w:pPr>
+              <w:pStyle w:val="Paragraphedeliste"/>
+              <w:numPr>
+                <w:ilvl w:val="0"/>
+                <w:numId w:val="9"/>
+              </w:numPr>
+              <w:rPr>
+                <w:i/>
+              </w:rPr>
+            </w:pPr>
+            <w:r>
+              <w:rPr>
+                <w:i/>
+              </w:rPr>
+              <w:t>PENDING</w:t>
+            </w:r>
+          </w:p>
+        </w:tc>
+        <w:tc>
+          <w:tcPr>
+            <w:tcW w:w="3402" w:type="dxa"/>
+          </w:tcPr>
+          <w:p>
+            <w:r>
+              <w:t xml:space="preserve">État ou seules des actions de l’opérateur Paparazzi </w:t>
+            </w:r>
+            <w:r>
+              <w:t>sont</w:t>
+            </w:r>
+            <w:r>
+              <w:t xml:space="preserve"> possible</w:t>
+            </w:r>
+            <w:r>
+              <w:t>s</w:t>
+            </w:r>
+            <w:r>
+              <w:t> :</w:t>
+            </w:r>
+          </w:p>
+          <w:p>
+            <w:pPr>
+              <w:pStyle w:val="Paragraphedeliste"/>
+              <w:numPr>
+                <w:ilvl w:val="0"/>
+                <w:numId w:val="8"/>
+              </w:numPr>
+              <w:rPr>
+                <w:i/>
+              </w:rPr>
+            </w:pPr>
+            <w:bookmarkStart w:id="0" w:name="_GoBack"/>
+            <w:r>
+              <w:rPr>
+                <w:i/>
+              </w:rPr>
+              <w:t>EXECUTION_REQUESTED</w:t>
+            </w:r>
+            <w:bookmarkEnd w:id="0"/>
+          </w:p>
+        </w:tc>
+      </w:tr>
+    </w:tbl>
+    <w:p/>
+    <w:p>
+      <w:pPr>
+        <w:keepNext/>
+        <w:jc w:val="center"/>
+      </w:pPr>
+      <w:r>
+        <w:object w:dxaOrig="6631" w:dyaOrig="4770">
+          <v:shape id="_x0000_i1026" type="#_x0000_t75" style="width:424.5pt;height:305.25pt;mso-position-horizontal:absolute" o:ole="">
+            <v:imagedata r:id="rId8" o:title=""/>
+          </v:shape>
+          <o:OLEObject Type="Embed" ProgID="Visio.Drawing.11" ShapeID="_x0000_i1026" DrawAspect="Content" ObjectID="_1459834241" r:id="rId9"/>
+        </w:object>
+      </w:r>
+    </w:p>
+    <w:p>
+      <w:pPr>
+        <w:pStyle w:val="Lgende"/>
+        <w:jc w:val="center"/>
+      </w:pPr>
+      <w:r>
+        <w:t>Le même sans les effacements pour plus de clarté</w:t>
+      </w:r>
+    </w:p>
     <w:sectPr>
       <w:pgSz w:w="11906" w:h="16838"/>
       <w:pgMar w:top="567" w:right="567" w:bottom="567" w:left="567" w:header="709" w:footer="709" w:gutter="0"/>
@@ -821,6 +1204,119 @@
 <file path=word/numbering.xml><?xml version="1.0" encoding="utf-8"?>
 <w:numbering xmlns:wpc="http://schemas.microsoft.com/office/word/2010/wordprocessingCanvas" xmlns:mc="http://schemas.openxmlformats.org/markup-compatibility/2006" xmlns:o="urn:schemas-microsoft-com:office:office" xmlns:r="http://schemas.openxmlformats.org/officeDocument/2006/relationships" xmlns:m="http://schemas.openxmlformats.org/officeDocument/2006/math" xmlns:v="urn:schemas-microsoft-com:vml" xmlns:wp14="http://schemas.microsoft.com/office/word/2010/wordprocessingDrawing" xmlns:wp="http://schemas.openxmlformats.org/drawingml/2006/wordprocessingDrawing" xmlns:w10="urn:schemas-microsoft-com:office:word" xmlns:w="http://schemas.openxmlformats.org/wordprocessingml/2006/main" xmlns:w14="http://schemas.microsoft.com/office/word/2010/wordml" xmlns:wpg="http://schemas.microsoft.com/office/word/2010/wordprocessingGroup" xmlns:wpi="http://schemas.microsoft.com/office/word/2010/wordprocessingInk" xmlns:wne="http://schemas.microsoft.com/office/word/2006/wordml" xmlns:wps="http://schemas.microsoft.com/office/word/2010/wordprocessingShape" mc:Ignorable="w14 wp14">
   <w:abstractNum w:abstractNumId="0">
+    <w:nsid w:val="0CA70C74"/>
+    <w:multiLevelType w:val="hybridMultilevel"/>
+    <w:tmpl w:val="D974BC38"/>
+    <w:lvl w:ilvl="0" w:tplc="040C0001">
+      <w:start w:val="1"/>
+      <w:numFmt w:val="bullet"/>
+      <w:lvlText w:val=""/>
+      <w:lvlJc w:val="left"/>
+      <w:pPr>
+        <w:ind w:left="720" w:hanging="360"/>
+      </w:pPr>
+      <w:rPr>
+        <w:rFonts w:ascii="Symbol" w:hAnsi="Symbol" w:hint="default"/>
+      </w:rPr>
+    </w:lvl>
+    <w:lvl w:ilvl="1" w:tplc="040C0003" w:tentative="1">
+      <w:start w:val="1"/>
+      <w:numFmt w:val="bullet"/>
+      <w:lvlText w:val="o"/>
+      <w:lvlJc w:val="left"/>
+      <w:pPr>
+        <w:ind w:left="1440" w:hanging="360"/>
+      </w:pPr>
+      <w:rPr>
+        <w:rFonts w:ascii="Courier New" w:hAnsi="Courier New" w:cs="Courier New" w:hint="default"/>
+      </w:rPr>
+    </w:lvl>
+    <w:lvl w:ilvl="2" w:tplc="040C0005" w:tentative="1">
+      <w:start w:val="1"/>
+      <w:numFmt w:val="bullet"/>
+      <w:lvlText w:val=""/>
+      <w:lvlJc w:val="left"/>
+      <w:pPr>
+        <w:ind w:left="2160" w:hanging="360"/>
+      </w:pPr>
+      <w:rPr>
+        <w:rFonts w:ascii="Wingdings" w:hAnsi="Wingdings" w:hint="default"/>
+      </w:rPr>
+    </w:lvl>
+    <w:lvl w:ilvl="3" w:tplc="040C0001" w:tentative="1">
+      <w:start w:val="1"/>
+      <w:numFmt w:val="bullet"/>
+      <w:lvlText w:val=""/>
+      <w:lvlJc w:val="left"/>
+      <w:pPr>
+        <w:ind w:left="2880" w:hanging="360"/>
+      </w:pPr>
+      <w:rPr>
+        <w:rFonts w:ascii="Symbol" w:hAnsi="Symbol" w:hint="default"/>
+      </w:rPr>
+    </w:lvl>
+    <w:lvl w:ilvl="4" w:tplc="040C0003" w:tentative="1">
+      <w:start w:val="1"/>
+      <w:numFmt w:val="bullet"/>
+      <w:lvlText w:val="o"/>
+      <w:lvlJc w:val="left"/>
+      <w:pPr>
+        <w:ind w:left="3600" w:hanging="360"/>
+      </w:pPr>
+      <w:rPr>
+        <w:rFonts w:ascii="Courier New" w:hAnsi="Courier New" w:cs="Courier New" w:hint="default"/>
+      </w:rPr>
+    </w:lvl>
+    <w:lvl w:ilvl="5" w:tplc="040C0005" w:tentative="1">
+      <w:start w:val="1"/>
+      <w:numFmt w:val="bullet"/>
+      <w:lvlText w:val=""/>
+      <w:lvlJc w:val="left"/>
+      <w:pPr>
+        <w:ind w:left="4320" w:hanging="360"/>
+      </w:pPr>
+      <w:rPr>
+        <w:rFonts w:ascii="Wingdings" w:hAnsi="Wingdings" w:hint="default"/>
+      </w:rPr>
+    </w:lvl>
+    <w:lvl w:ilvl="6" w:tplc="040C0001" w:tentative="1">
+      <w:start w:val="1"/>
+      <w:numFmt w:val="bullet"/>
+      <w:lvlText w:val=""/>
+      <w:lvlJc w:val="left"/>
+      <w:pPr>
+        <w:ind w:left="5040" w:hanging="360"/>
+      </w:pPr>
+      <w:rPr>
+        <w:rFonts w:ascii="Symbol" w:hAnsi="Symbol" w:hint="default"/>
+      </w:rPr>
+    </w:lvl>
+    <w:lvl w:ilvl="7" w:tplc="040C0003" w:tentative="1">
+      <w:start w:val="1"/>
+      <w:numFmt w:val="bullet"/>
+      <w:lvlText w:val="o"/>
+      <w:lvlJc w:val="left"/>
+      <w:pPr>
+        <w:ind w:left="5760" w:hanging="360"/>
+      </w:pPr>
+      <w:rPr>
+        <w:rFonts w:ascii="Courier New" w:hAnsi="Courier New" w:cs="Courier New" w:hint="default"/>
+      </w:rPr>
+    </w:lvl>
+    <w:lvl w:ilvl="8" w:tplc="040C0005" w:tentative="1">
+      <w:start w:val="1"/>
+      <w:numFmt w:val="bullet"/>
+      <w:lvlText w:val=""/>
+      <w:lvlJc w:val="left"/>
+      <w:pPr>
+        <w:ind w:left="6480" w:hanging="360"/>
+      </w:pPr>
+      <w:rPr>
+        <w:rFonts w:ascii="Wingdings" w:hAnsi="Wingdings" w:hint="default"/>
+      </w:rPr>
+    </w:lvl>
+  </w:abstractNum>
+  <w:abstractNum w:abstractNumId="1">
     <w:nsid w:val="119829C9"/>
     <w:multiLevelType w:val="hybridMultilevel"/>
     <w:tmpl w:val="798090EE"/>
@@ -906,7 +1402,7 @@
       </w:pPr>
     </w:lvl>
   </w:abstractNum>
-  <w:abstractNum w:abstractNumId="1">
+  <w:abstractNum w:abstractNumId="2">
     <w:nsid w:val="1B373E2D"/>
     <w:multiLevelType w:val="hybridMultilevel"/>
     <w:tmpl w:val="F99C61E0"/>
@@ -992,7 +1488,7 @@
       </w:pPr>
     </w:lvl>
   </w:abstractNum>
-  <w:abstractNum w:abstractNumId="2">
+  <w:abstractNum w:abstractNumId="3">
     <w:nsid w:val="2A6A645F"/>
     <w:multiLevelType w:val="hybridMultilevel"/>
     <w:tmpl w:val="99BC4F64"/>
@@ -1078,7 +1574,7 @@
       </w:pPr>
     </w:lvl>
   </w:abstractNum>
-  <w:abstractNum w:abstractNumId="3">
+  <w:abstractNum w:abstractNumId="4">
     <w:nsid w:val="2CB42FFC"/>
     <w:multiLevelType w:val="hybridMultilevel"/>
     <w:tmpl w:val="3F32B47E"/>
@@ -1164,7 +1660,7 @@
       </w:pPr>
     </w:lvl>
   </w:abstractNum>
-  <w:abstractNum w:abstractNumId="4">
+  <w:abstractNum w:abstractNumId="5">
     <w:nsid w:val="349276F2"/>
     <w:multiLevelType w:val="hybridMultilevel"/>
     <w:tmpl w:val="E4D6918C"/>
@@ -1250,7 +1746,7 @@
       </w:pPr>
     </w:lvl>
   </w:abstractNum>
-  <w:abstractNum w:abstractNumId="5">
+  <w:abstractNum w:abstractNumId="6">
     <w:nsid w:val="381F4F6D"/>
     <w:multiLevelType w:val="hybridMultilevel"/>
     <w:tmpl w:val="A206434C"/>
@@ -1336,7 +1832,120 @@
       </w:pPr>
     </w:lvl>
   </w:abstractNum>
-  <w:abstractNum w:abstractNumId="6">
+  <w:abstractNum w:abstractNumId="7">
+    <w:nsid w:val="40430582"/>
+    <w:multiLevelType w:val="hybridMultilevel"/>
+    <w:tmpl w:val="E452A966"/>
+    <w:lvl w:ilvl="0" w:tplc="040C0001">
+      <w:start w:val="1"/>
+      <w:numFmt w:val="bullet"/>
+      <w:lvlText w:val=""/>
+      <w:lvlJc w:val="left"/>
+      <w:pPr>
+        <w:ind w:left="720" w:hanging="360"/>
+      </w:pPr>
+      <w:rPr>
+        <w:rFonts w:ascii="Symbol" w:hAnsi="Symbol" w:hint="default"/>
+      </w:rPr>
+    </w:lvl>
+    <w:lvl w:ilvl="1" w:tplc="040C0003" w:tentative="1">
+      <w:start w:val="1"/>
+      <w:numFmt w:val="bullet"/>
+      <w:lvlText w:val="o"/>
+      <w:lvlJc w:val="left"/>
+      <w:pPr>
+        <w:ind w:left="1440" w:hanging="360"/>
+      </w:pPr>
+      <w:rPr>
+        <w:rFonts w:ascii="Courier New" w:hAnsi="Courier New" w:cs="Courier New" w:hint="default"/>
+      </w:rPr>
+    </w:lvl>
+    <w:lvl w:ilvl="2" w:tplc="040C0005" w:tentative="1">
+      <w:start w:val="1"/>
+      <w:numFmt w:val="bullet"/>
+      <w:lvlText w:val=""/>
+      <w:lvlJc w:val="left"/>
+      <w:pPr>
+        <w:ind w:left="2160" w:hanging="360"/>
+      </w:pPr>
+      <w:rPr>
+        <w:rFonts w:ascii="Wingdings" w:hAnsi="Wingdings" w:hint="default"/>
+      </w:rPr>
+    </w:lvl>
+    <w:lvl w:ilvl="3" w:tplc="040C0001" w:tentative="1">
+      <w:start w:val="1"/>
+      <w:numFmt w:val="bullet"/>
+      <w:lvlText w:val=""/>
+      <w:lvlJc w:val="left"/>
+      <w:pPr>
+        <w:ind w:left="2880" w:hanging="360"/>
+      </w:pPr>
+      <w:rPr>
+        <w:rFonts w:ascii="Symbol" w:hAnsi="Symbol" w:hint="default"/>
+      </w:rPr>
+    </w:lvl>
+    <w:lvl w:ilvl="4" w:tplc="040C0003" w:tentative="1">
+      <w:start w:val="1"/>
+      <w:numFmt w:val="bullet"/>
+      <w:lvlText w:val="o"/>
+      <w:lvlJc w:val="left"/>
+      <w:pPr>
+        <w:ind w:left="3600" w:hanging="360"/>
+      </w:pPr>
+      <w:rPr>
+        <w:rFonts w:ascii="Courier New" w:hAnsi="Courier New" w:cs="Courier New" w:hint="default"/>
+      </w:rPr>
+    </w:lvl>
+    <w:lvl w:ilvl="5" w:tplc="040C0005" w:tentative="1">
+      <w:start w:val="1"/>
+      <w:numFmt w:val="bullet"/>
+      <w:lvlText w:val=""/>
+      <w:lvlJc w:val="left"/>
+      <w:pPr>
+        <w:ind w:left="4320" w:hanging="360"/>
+      </w:pPr>
+      <w:rPr>
+        <w:rFonts w:ascii="Wingdings" w:hAnsi="Wingdings" w:hint="default"/>
+      </w:rPr>
+    </w:lvl>
+    <w:lvl w:ilvl="6" w:tplc="040C0001" w:tentative="1">
+      <w:start w:val="1"/>
+      <w:numFmt w:val="bullet"/>
+      <w:lvlText w:val=""/>
+      <w:lvlJc w:val="left"/>
+      <w:pPr>
+        <w:ind w:left="5040" w:hanging="360"/>
+      </w:pPr>
+      <w:rPr>
+        <w:rFonts w:ascii="Symbol" w:hAnsi="Symbol" w:hint="default"/>
+      </w:rPr>
+    </w:lvl>
+    <w:lvl w:ilvl="7" w:tplc="040C0003" w:tentative="1">
+      <w:start w:val="1"/>
+      <w:numFmt w:val="bullet"/>
+      <w:lvlText w:val="o"/>
+      <w:lvlJc w:val="left"/>
+      <w:pPr>
+        <w:ind w:left="5760" w:hanging="360"/>
+      </w:pPr>
+      <w:rPr>
+        <w:rFonts w:ascii="Courier New" w:hAnsi="Courier New" w:cs="Courier New" w:hint="default"/>
+      </w:rPr>
+    </w:lvl>
+    <w:lvl w:ilvl="8" w:tplc="040C0005" w:tentative="1">
+      <w:start w:val="1"/>
+      <w:numFmt w:val="bullet"/>
+      <w:lvlText w:val=""/>
+      <w:lvlJc w:val="left"/>
+      <w:pPr>
+        <w:ind w:left="6480" w:hanging="360"/>
+      </w:pPr>
+      <w:rPr>
+        <w:rFonts w:ascii="Wingdings" w:hAnsi="Wingdings" w:hint="default"/>
+      </w:rPr>
+    </w:lvl>
+  </w:abstractNum>
+  <w:abstractNum w:abstractNumId="8">
     <w:nsid w:val="534B366F"/>
     <w:multiLevelType w:val="hybridMultilevel"/>
     <w:tmpl w:val="17D81FE2"/>
@@ -1449,26 +2058,148 @@
       </w:rPr>
     </w:lvl>
   </w:abstractNum>
+  <w:abstractNum w:abstractNumId="9">
+    <w:nsid w:val="6D900195"/>
+    <w:multiLevelType w:val="hybridMultilevel"/>
+    <w:tmpl w:val="9BC8D67E"/>
+    <w:lvl w:ilvl="0" w:tplc="040C0001">
+      <w:start w:val="1"/>
+      <w:numFmt w:val="bullet"/>
+      <w:lvlText w:val=""/>
+      <w:lvlJc w:val="left"/>
+      <w:pPr>
+        <w:ind w:left="720" w:hanging="360"/>
+      </w:pPr>
+      <w:rPr>
+        <w:rFonts w:ascii="Symbol" w:hAnsi="Symbol" w:hint="default"/>
+      </w:rPr>
+    </w:lvl>
+    <w:lvl w:ilvl="1" w:tplc="040C0003" w:tentative="1">
+      <w:start w:val="1"/>
+      <w:numFmt w:val="bullet"/>
+      <w:lvlText w:val="o"/>
+      <w:lvlJc w:val="left"/>
+      <w:pPr>
+        <w:ind w:left="1440" w:hanging="360"/>
+      </w:pPr>
+      <w:rPr>
+        <w:rFonts w:ascii="Courier New" w:hAnsi="Courier New" w:cs="Courier New" w:hint="default"/>
+      </w:rPr>
+    </w:lvl>
+    <w:lvl w:ilvl="2" w:tplc="040C0005" w:tentative="1">
+      <w:start w:val="1"/>
+      <w:numFmt w:val="bullet"/>
+      <w:lvlText w:val=""/>
+      <w:lvlJc w:val="left"/>
+      <w:pPr>
+        <w:ind w:left="2160" w:hanging="360"/>
+      </w:pPr>
+      <w:rPr>
+        <w:rFonts w:ascii="Wingdings" w:hAnsi="Wingdings" w:hint="default"/>
+      </w:rPr>
+    </w:lvl>
+    <w:lvl w:ilvl="3" w:tplc="040C0001" w:tentative="1">
+      <w:start w:val="1"/>
+      <w:numFmt w:val="bullet"/>
+      <w:lvlText w:val=""/>
+      <w:lvlJc w:val="left"/>
+      <w:pPr>
+        <w:ind w:left="2880" w:hanging="360"/>
+      </w:pPr>
+      <w:rPr>
+        <w:rFonts w:ascii="Symbol" w:hAnsi="Symbol" w:hint="default"/>
+      </w:rPr>
+    </w:lvl>
+    <w:lvl w:ilvl="4" w:tplc="040C0003" w:tentative="1">
+      <w:start w:val="1"/>
+      <w:numFmt w:val="bullet"/>
+      <w:lvlText w:val="o"/>
+      <w:lvlJc w:val="left"/>
+      <w:pPr>
+        <w:ind w:left="3600" w:hanging="360"/>
+      </w:pPr>
+      <w:rPr>
+        <w:rFonts w:ascii="Courier New" w:hAnsi="Courier New" w:cs="Courier New" w:hint="default"/>
+      </w:rPr>
+    </w:lvl>
+    <w:lvl w:ilvl="5" w:tplc="040C0005" w:tentative="1">
+      <w:start w:val="1"/>
+      <w:numFmt w:val="bullet"/>
+      <w:lvlText w:val=""/>
+      <w:lvlJc w:val="left"/>
+      <w:pPr>
+        <w:ind w:left="4320" w:hanging="360"/>
+      </w:pPr>
+      <w:rPr>
+        <w:rFonts w:ascii="Wingdings" w:hAnsi="Wingdings" w:hint="default"/>
+      </w:rPr>
+    </w:lvl>
+    <w:lvl w:ilvl="6" w:tplc="040C0001" w:tentative="1">
+      <w:start w:val="1"/>
+      <w:numFmt w:val="bullet"/>
+      <w:lvlText w:val=""/>
+      <w:lvlJc w:val="left"/>
+      <w:pPr>
+        <w:ind w:left="5040" w:hanging="360"/>
+      </w:pPr>
+      <w:rPr>
+        <w:rFonts w:ascii="Symbol" w:hAnsi="Symbol" w:hint="default"/>
+      </w:rPr>
+    </w:lvl>
+    <w:lvl w:ilvl="7" w:tplc="040C0003" w:tentative="1">
+      <w:start w:val="1"/>
+      <w:numFmt w:val="bullet"/>
+      <w:lvlText w:val="o"/>
+      <w:lvlJc w:val="left"/>
+      <w:pPr>
+        <w:ind w:left="5760" w:hanging="360"/>
+      </w:pPr>
+      <w:rPr>
+        <w:rFonts w:ascii="Courier New" w:hAnsi="Courier New" w:cs="Courier New" w:hint="default"/>
+      </w:rPr>
+    </w:lvl>
+    <w:lvl w:ilvl="8" w:tplc="040C0005" w:tentative="1">
+      <w:start w:val="1"/>
+      <w:numFmt w:val="bullet"/>
+      <w:lvlText w:val=""/>
+      <w:lvlJc w:val="left"/>
+      <w:pPr>
+        <w:ind w:left="6480" w:hanging="360"/>
+      </w:pPr>
+      <w:rPr>
+        <w:rFonts w:ascii="Wingdings" w:hAnsi="Wingdings" w:hint="default"/>
+      </w:rPr>
+    </w:lvl>
+  </w:abstractNum>
   <w:num w:numId="1">
+    <w:abstractNumId w:val="8"/>
+  </w:num>
+  <w:num w:numId="2">
     <w:abstractNumId w:val="6"/>
   </w:num>
-  <w:num w:numId="2">
+  <w:num w:numId="3">
+    <w:abstractNumId w:val="2"/>
+  </w:num>
+  <w:num w:numId="4">
+    <w:abstractNumId w:val="4"/>
+  </w:num>
+  <w:num w:numId="5">
+    <w:abstractNumId w:val="1"/>
+  </w:num>
+  <w:num w:numId="6">
     <w:abstractNumId w:val="5"/>
   </w:num>
-  <w:num w:numId="3">
-    <w:abstractNumId w:val="1"/>
-  </w:num>
-  <w:num w:numId="4">
+  <w:num w:numId="7">
     <w:abstractNumId w:val="3"/>
   </w:num>
-  <w:num w:numId="5">
+  <w:num w:numId="8">
+    <w:abstractNumId w:val="9"/>
+  </w:num>
+  <w:num w:numId="9">
+    <w:abstractNumId w:val="7"/>
+  </w:num>
+  <w:num w:numId="10">
     <w:abstractNumId w:val="0"/>
-  </w:num>
-  <w:num w:numId="6">
-    <w:abstractNumId w:val="4"/>
-  </w:num>
-  <w:num w:numId="7">
-    <w:abstractNumId w:val="2"/>
   </w:num>
 </w:numbering>
 </file>
@@ -1787,6 +2518,25 @@
       </w:tblCellMar>
     </w:tblPr>
   </w:style>
+  <w:style w:type="paragraph" w:styleId="Lgende">
+    <w:name w:val="caption"/>
+    <w:basedOn w:val="Normal"/>
+    <w:next w:val="Normal"/>
+    <w:uiPriority w:val="35"/>
+    <w:unhideWhenUsed/>
+    <w:qFormat/>
+    <w:rsid w:val="006E16C2"/>
+    <w:pPr>
+      <w:spacing w:line="240" w:lineRule="auto"/>
+    </w:pPr>
+    <w:rPr>
+      <w:b/>
+      <w:bCs/>
+      <w:color w:val="4F81BD" w:themeColor="accent1"/>
+      <w:sz w:val="18"/>
+      <w:szCs w:val="18"/>
+    </w:rPr>
+  </w:style>
 </w:styles>
 </file>
 
@@ -2104,6 +2854,25 @@
       </w:tblCellMar>
     </w:tblPr>
   </w:style>
+  <w:style w:type="paragraph" w:styleId="Lgende">
+    <w:name w:val="caption"/>
+    <w:basedOn w:val="Normal"/>
+    <w:next w:val="Normal"/>
+    <w:uiPriority w:val="35"/>
+    <w:unhideWhenUsed/>
+    <w:qFormat/>
+    <w:rsid w:val="006E16C2"/>
+    <w:pPr>
+      <w:spacing w:line="240" w:lineRule="auto"/>
+    </w:pPr>
+    <w:rPr>
+      <w:b/>
+      <w:bCs/>
+      <w:color w:val="4F81BD" w:themeColor="accent1"/>
+      <w:sz w:val="18"/>
+      <w:szCs w:val="18"/>
+    </w:rPr>
+  </w:style>
 </w:styles>
 </file>
 

</xml_diff>